<commit_message>
Addeded Relational Schema ERD, Tnx!
</commit_message>
<xml_diff>
--- a/IM_TEAM_PROJ.docx
+++ b/IM_TEAM_PROJ.docx
@@ -586,15 +586,23 @@
         </w:numPr>
       </w:pPr>
       <w:r>
-        <w:t xml:space="preserve">The customer can also check whether the flight is fully booked by looking at the seat availability of the chosen flight. The seats are classified into 2 classes, namely first and economy class. The number of seats per class differs on every plane.  The seat price is determined by the seat class it belongs </w:t>
+        <w:t xml:space="preserve">The customer can also check whether the flight is fully booked by looking at the seat availability of the chosen flight. The seats are classified into 2 classes, namely first and economy class. The number of seats per class differs on every plane.  The seat price is determined by the seat class it belongs to,  the </w:t>
       </w:r>
       <w:proofErr w:type="gramStart"/>
       <w:r>
-        <w:t>to,  the</w:t>
+        <w:t>first class</w:t>
       </w:r>
       <w:proofErr w:type="gramEnd"/>
       <w:r>
-        <w:t xml:space="preserve"> first class costs more than the economy class.  The airline companies have agreed to make the prices uniform so that whichever airline the customer chooses, the price is the same. The customer flying first class gets to board from the lounge section of the boarding area, whereas the customer flying on economy class will board through the normal check-in desk.</w:t>
+        <w:t xml:space="preserve"> costs more than </w:t>
+      </w:r>
+      <w:proofErr w:type="gramStart"/>
+      <w:r>
+        <w:t>the economy</w:t>
+      </w:r>
+      <w:proofErr w:type="gramEnd"/>
+      <w:r>
+        <w:t xml:space="preserve"> class.  The airline companies have agreed to make the prices uniform so that whichever airline the customer chooses, the price is the same. The customer flying first class gets to board from the lounge section of the boarding area, whereas the customer flying on economy class will board through the normal check-in desk.</w:t>
       </w:r>
     </w:p>
     <w:p/>
@@ -644,20 +652,117 @@
         <w:t>QD-Sec1. Route and Destination of a Flight</w:t>
       </w:r>
     </w:p>
+    <w:tbl>
+      <w:tblPr>
+        <w:tblStyle w:val="TableGrid"/>
+        <w:tblW w:w="0" w:type="auto"/>
+        <w:tblInd w:w="704" w:type="dxa"/>
+        <w:tblLook w:val="04A0" w:firstRow="1" w:lastRow="0" w:firstColumn="1" w:lastColumn="0" w:noHBand="0" w:noVBand="1"/>
+      </w:tblPr>
+      <w:tblGrid>
+        <w:gridCol w:w="9214"/>
+      </w:tblGrid>
+      <w:tr>
+        <w:tc>
+          <w:tcPr>
+            <w:tcW w:w="9214" w:type="dxa"/>
+          </w:tcPr>
+          <w:p>
+            <w:pPr>
+              <w:spacing w:line="360" w:lineRule="auto"/>
+            </w:pPr>
+            <w:r>
+              <w:t>SELECT origin, destination</w:t>
+            </w:r>
+            <w:r>
+              <w:br/>
+              <w:t>FROM Flight</w:t>
+            </w:r>
+          </w:p>
+          <w:p>
+            <w:pPr>
+              <w:spacing w:line="360" w:lineRule="auto"/>
+            </w:pPr>
+            <w:r>
+              <w:t>WHERE flight_number = &lt;&gt;;</w:t>
+            </w:r>
+          </w:p>
+        </w:tc>
+      </w:tr>
+    </w:tbl>
     <w:p>
       <w:pPr>
         <w:spacing w:line="360" w:lineRule="auto"/>
         <w:ind w:firstLine="720"/>
       </w:pPr>
+    </w:p>
+    <w:p>
+      <w:pPr>
+        <w:spacing w:line="360" w:lineRule="auto"/>
+        <w:ind w:firstLine="720"/>
+      </w:pPr>
       <w:r>
         <w:t>QD-Sec2. First Class Seat/s available on a particular flight</w:t>
       </w:r>
     </w:p>
+    <w:tbl>
+      <w:tblPr>
+        <w:tblStyle w:val="TableGrid"/>
+        <w:tblW w:w="0" w:type="auto"/>
+        <w:tblInd w:w="704" w:type="dxa"/>
+        <w:tblLook w:val="04A0" w:firstRow="1" w:lastRow="0" w:firstColumn="1" w:lastColumn="0" w:noHBand="0" w:noVBand="1"/>
+      </w:tblPr>
+      <w:tblGrid>
+        <w:gridCol w:w="9214"/>
+      </w:tblGrid>
+      <w:tr>
+        <w:tc>
+          <w:tcPr>
+            <w:tcW w:w="9214" w:type="dxa"/>
+          </w:tcPr>
+          <w:p>
+            <w:pPr>
+              <w:spacing w:line="360" w:lineRule="auto"/>
+            </w:pPr>
+            <w:r>
+              <w:t>SELECT COUNT(*) AS available_</w:t>
+            </w:r>
+            <w:proofErr w:type="gramStart"/>
+            <w:r>
+              <w:t>seats</w:t>
+            </w:r>
+            <w:proofErr w:type="gramEnd"/>
+          </w:p>
+          <w:p>
+            <w:pPr>
+              <w:spacing w:line="360" w:lineRule="auto"/>
+            </w:pPr>
+            <w:r>
+              <w:t>FROM Seat</w:t>
+            </w:r>
+          </w:p>
+          <w:p>
+            <w:pPr>
+              <w:spacing w:line="360" w:lineRule="auto"/>
+            </w:pPr>
+            <w:r>
+              <w:t>WHERE flight_number = &lt;&gt; AND class = 'First Class' AND is_available = true;</w:t>
+            </w:r>
+          </w:p>
+        </w:tc>
+      </w:tr>
+    </w:tbl>
     <w:p>
       <w:pPr>
         <w:spacing w:line="360" w:lineRule="auto"/>
         <w:ind w:firstLine="720"/>
       </w:pPr>
+    </w:p>
+    <w:p>
+      <w:pPr>
+        <w:spacing w:line="360" w:lineRule="auto"/>
+        <w:ind w:firstLine="720"/>
+      </w:pPr>
       <w:r>
         <w:t>QD-Sec3. Flights scheduled on a given date</w:t>
       </w:r>
@@ -759,6 +864,90 @@
       <w:r>
         <w:t>QD-Sec13. Seating plan of a given flight.</w:t>
       </w:r>
+    </w:p>
+    <w:p>
+      <w:pPr>
+        <w:spacing w:line="360" w:lineRule="auto"/>
+        <w:ind w:firstLine="720"/>
+      </w:pPr>
+    </w:p>
+    <w:p>
+      <w:pPr>
+        <w:spacing w:line="360" w:lineRule="auto"/>
+        <w:ind w:firstLine="720"/>
+      </w:pPr>
+    </w:p>
+    <w:p>
+      <w:pPr>
+        <w:spacing w:line="360" w:lineRule="auto"/>
+        <w:ind w:firstLine="720"/>
+      </w:pPr>
+    </w:p>
+    <w:p>
+      <w:pPr>
+        <w:spacing w:line="360" w:lineRule="auto"/>
+        <w:ind w:firstLine="720"/>
+      </w:pPr>
+    </w:p>
+    <w:p>
+      <w:pPr>
+        <w:spacing w:line="360" w:lineRule="auto"/>
+        <w:ind w:firstLine="720"/>
+      </w:pPr>
+    </w:p>
+    <w:p>
+      <w:pPr>
+        <w:spacing w:line="360" w:lineRule="auto"/>
+        <w:ind w:firstLine="720"/>
+      </w:pPr>
+    </w:p>
+    <w:p>
+      <w:pPr>
+        <w:spacing w:line="360" w:lineRule="auto"/>
+        <w:ind w:firstLine="720"/>
+      </w:pPr>
+    </w:p>
+    <w:p>
+      <w:pPr>
+        <w:spacing w:line="360" w:lineRule="auto"/>
+        <w:ind w:firstLine="720"/>
+      </w:pPr>
+    </w:p>
+    <w:p>
+      <w:pPr>
+        <w:spacing w:line="360" w:lineRule="auto"/>
+        <w:ind w:firstLine="720"/>
+      </w:pPr>
+    </w:p>
+    <w:p>
+      <w:pPr>
+        <w:spacing w:line="360" w:lineRule="auto"/>
+        <w:ind w:firstLine="720"/>
+      </w:pPr>
+    </w:p>
+    <w:p>
+      <w:pPr>
+        <w:spacing w:line="360" w:lineRule="auto"/>
+        <w:ind w:firstLine="720"/>
+      </w:pPr>
+    </w:p>
+    <w:p>
+      <w:pPr>
+        <w:spacing w:line="360" w:lineRule="auto"/>
+        <w:ind w:firstLine="720"/>
+      </w:pPr>
+    </w:p>
+    <w:p>
+      <w:pPr>
+        <w:spacing w:line="360" w:lineRule="auto"/>
+        <w:ind w:firstLine="720"/>
+      </w:pPr>
+    </w:p>
+    <w:p>
+      <w:pPr>
+        <w:spacing w:line="360" w:lineRule="auto"/>
+        <w:ind w:firstLine="720"/>
+      </w:pPr>
     </w:p>
     <w:p>
       <w:pPr>
@@ -782,6 +971,7 @@
           <w:sz w:val="28"/>
           <w:szCs w:val="28"/>
         </w:rPr>
+        <w:lastRenderedPageBreak/>
         <w:t>GROUP TASKS:</w:t>
       </w:r>
     </w:p>
@@ -1130,6 +1320,18 @@
     </w:p>
     <w:p>
       <w:pPr>
+        <w:spacing w:line="360" w:lineRule="auto"/>
+        <w:ind w:left="720"/>
+      </w:pPr>
+    </w:p>
+    <w:p>
+      <w:pPr>
+        <w:spacing w:line="360" w:lineRule="auto"/>
+        <w:ind w:left="720"/>
+      </w:pPr>
+    </w:p>
+    <w:p>
+      <w:pPr>
         <w:numPr>
           <w:ilvl w:val="0"/>
           <w:numId w:val="2"/>
@@ -1139,6 +1341,107 @@
       <w:r>
         <w:t>Draw the Conceptual Schema using the ER-Diagram.</w:t>
       </w:r>
+    </w:p>
+    <w:p>
+      <w:pPr>
+        <w:spacing w:line="360" w:lineRule="auto"/>
+      </w:pPr>
+      <w:r>
+        <w:rPr>
+          <w:noProof/>
+        </w:rPr>
+        <w:drawing>
+          <wp:inline distT="0" distB="0" distL="0" distR="0" wp14:anchorId="1EDE8B1E" wp14:editId="0A9E65A7">
+            <wp:extent cx="6858000" cy="4085590"/>
+            <wp:effectExtent l="0" t="0" r="0" b="0"/>
+            <wp:docPr id="1039657641" name="Picture 1" descr="A picture containing screenshot, circle, black and white, graphics&#10;&#10;Description automatically generated"/>
+            <wp:cNvGraphicFramePr>
+              <a:graphicFrameLocks xmlns:a="http://schemas.openxmlformats.org/drawingml/2006/main" noChangeAspect="1"/>
+            </wp:cNvGraphicFramePr>
+            <a:graphic xmlns:a="http://schemas.openxmlformats.org/drawingml/2006/main">
+              <a:graphicData uri="http://schemas.openxmlformats.org/drawingml/2006/picture">
+                <pic:pic xmlns:pic="http://schemas.openxmlformats.org/drawingml/2006/picture">
+                  <pic:nvPicPr>
+                    <pic:cNvPr id="1039657641" name="Picture 1" descr="A picture containing screenshot, circle, black and white, graphics&#10;&#10;Description automatically generated"/>
+                    <pic:cNvPicPr/>
+                  </pic:nvPicPr>
+                  <pic:blipFill>
+                    <a:blip r:embed="rId5">
+                      <a:extLst>
+                        <a:ext uri="{28A0092B-C50C-407E-A947-70E740481C1C}">
+                          <a14:useLocalDpi xmlns:a14="http://schemas.microsoft.com/office/drawing/2010/main" val="0"/>
+                        </a:ext>
+                      </a:extLst>
+                    </a:blip>
+                    <a:stretch>
+                      <a:fillRect/>
+                    </a:stretch>
+                  </pic:blipFill>
+                  <pic:spPr>
+                    <a:xfrm>
+                      <a:off x="0" y="0"/>
+                      <a:ext cx="6858000" cy="4085590"/>
+                    </a:xfrm>
+                    <a:prstGeom prst="rect">
+                      <a:avLst/>
+                    </a:prstGeom>
+                  </pic:spPr>
+                </pic:pic>
+              </a:graphicData>
+            </a:graphic>
+          </wp:inline>
+        </w:drawing>
+      </w:r>
+    </w:p>
+    <w:p>
+      <w:pPr>
+        <w:spacing w:line="360" w:lineRule="auto"/>
+      </w:pPr>
+    </w:p>
+    <w:p>
+      <w:pPr>
+        <w:spacing w:line="360" w:lineRule="auto"/>
+      </w:pPr>
+    </w:p>
+    <w:p>
+      <w:pPr>
+        <w:spacing w:line="360" w:lineRule="auto"/>
+      </w:pPr>
+    </w:p>
+    <w:p>
+      <w:pPr>
+        <w:spacing w:line="360" w:lineRule="auto"/>
+      </w:pPr>
+    </w:p>
+    <w:p>
+      <w:pPr>
+        <w:spacing w:line="360" w:lineRule="auto"/>
+      </w:pPr>
+    </w:p>
+    <w:p>
+      <w:pPr>
+        <w:spacing w:line="360" w:lineRule="auto"/>
+      </w:pPr>
+    </w:p>
+    <w:p>
+      <w:pPr>
+        <w:spacing w:line="360" w:lineRule="auto"/>
+      </w:pPr>
+    </w:p>
+    <w:p>
+      <w:pPr>
+        <w:spacing w:line="360" w:lineRule="auto"/>
+      </w:pPr>
+    </w:p>
+    <w:p>
+      <w:pPr>
+        <w:spacing w:line="360" w:lineRule="auto"/>
+      </w:pPr>
+    </w:p>
+    <w:p>
+      <w:pPr>
+        <w:spacing w:line="360" w:lineRule="auto"/>
+      </w:pPr>
     </w:p>
     <w:p>
       <w:pPr>
@@ -1238,7 +1541,7 @@
                     <pic:cNvPicPr/>
                   </pic:nvPicPr>
                   <pic:blipFill>
-                    <a:blip r:embed="rId5">
+                    <a:blip r:embed="rId6">
                       <a:extLst>
                         <a:ext uri="{28A0092B-C50C-407E-A947-70E740481C1C}">
                           <a14:useLocalDpi xmlns:a14="http://schemas.microsoft.com/office/drawing/2010/main" val="0"/>
@@ -1592,7 +1895,6 @@
         <w:spacing w:line="360" w:lineRule="auto"/>
       </w:pPr>
       <w:r>
-        <w:lastRenderedPageBreak/>
         <w:t>Transform your Database's Logical Design to its equivalent Relational Schema.</w:t>
       </w:r>
     </w:p>
@@ -2486,7 +2788,7 @@
                                           </pic:cNvPicPr>
                                         </pic:nvPicPr>
                                         <pic:blipFill>
-                                          <a:blip r:embed="rId6">
+                                          <a:blip r:embed="rId7">
                                             <a:extLst>
                                               <a:ext uri="{28A0092B-C50C-407E-A947-70E740481C1C}">
                                                 <a14:useLocalDpi xmlns:a14="http://schemas.microsoft.com/office/drawing/2010/main" val="0"/>
@@ -2591,7 +2893,7 @@
                                     </pic:cNvPicPr>
                                   </pic:nvPicPr>
                                   <pic:blipFill>
-                                    <a:blip r:embed="rId6">
+                                    <a:blip r:embed="rId7">
                                       <a:extLst>
                                         <a:ext uri="{28A0092B-C50C-407E-A947-70E740481C1C}">
                                           <a14:useLocalDpi xmlns:a14="http://schemas.microsoft.com/office/drawing/2010/main" val="0"/>
@@ -3041,7 +3343,7 @@
                                           </pic:cNvPicPr>
                                         </pic:nvPicPr>
                                         <pic:blipFill>
-                                          <a:blip r:embed="rId7">
+                                          <a:blip r:embed="rId8">
                                             <a:extLst>
                                               <a:ext uri="{28A0092B-C50C-407E-A947-70E740481C1C}">
                                                 <a14:useLocalDpi xmlns:a14="http://schemas.microsoft.com/office/drawing/2010/main" val="0"/>
@@ -3097,7 +3399,7 @@
                                           </pic:cNvPicPr>
                                         </pic:nvPicPr>
                                         <pic:blipFill>
-                                          <a:blip r:embed="rId6">
+                                          <a:blip r:embed="rId7">
                                             <a:extLst>
                                               <a:ext uri="{28A0092B-C50C-407E-A947-70E740481C1C}">
                                                 <a14:useLocalDpi xmlns:a14="http://schemas.microsoft.com/office/drawing/2010/main" val="0"/>
@@ -3202,7 +3504,7 @@
                                     </pic:cNvPicPr>
                                   </pic:nvPicPr>
                                   <pic:blipFill>
-                                    <a:blip r:embed="rId7">
+                                    <a:blip r:embed="rId8">
                                       <a:extLst>
                                         <a:ext uri="{28A0092B-C50C-407E-A947-70E740481C1C}">
                                           <a14:useLocalDpi xmlns:a14="http://schemas.microsoft.com/office/drawing/2010/main" val="0"/>
@@ -3258,7 +3560,7 @@
                                     </pic:cNvPicPr>
                                   </pic:nvPicPr>
                                   <pic:blipFill>
-                                    <a:blip r:embed="rId6">
+                                    <a:blip r:embed="rId7">
                                       <a:extLst>
                                         <a:ext uri="{28A0092B-C50C-407E-A947-70E740481C1C}">
                                           <a14:useLocalDpi xmlns:a14="http://schemas.microsoft.com/office/drawing/2010/main" val="0"/>
@@ -4494,7 +4796,7 @@
                                           </pic:cNvPicPr>
                                         </pic:nvPicPr>
                                         <pic:blipFill>
-                                          <a:blip r:embed="rId6">
+                                          <a:blip r:embed="rId7">
                                             <a:extLst>
                                               <a:ext uri="{28A0092B-C50C-407E-A947-70E740481C1C}">
                                                 <a14:useLocalDpi xmlns:a14="http://schemas.microsoft.com/office/drawing/2010/main" val="0"/>
@@ -4599,7 +4901,7 @@
                                     </pic:cNvPicPr>
                                   </pic:nvPicPr>
                                   <pic:blipFill>
-                                    <a:blip r:embed="rId6">
+                                    <a:blip r:embed="rId7">
                                       <a:extLst>
                                         <a:ext uri="{28A0092B-C50C-407E-A947-70E740481C1C}">
                                           <a14:useLocalDpi xmlns:a14="http://schemas.microsoft.com/office/drawing/2010/main" val="0"/>
@@ -4914,7 +5216,7 @@
                                           </pic:cNvPicPr>
                                         </pic:nvPicPr>
                                         <pic:blipFill>
-                                          <a:blip r:embed="rId7">
+                                          <a:blip r:embed="rId8">
                                             <a:extLst>
                                               <a:ext uri="{28A0092B-C50C-407E-A947-70E740481C1C}">
                                                 <a14:useLocalDpi xmlns:a14="http://schemas.microsoft.com/office/drawing/2010/main" val="0"/>
@@ -4970,7 +5272,7 @@
                                           </pic:cNvPicPr>
                                         </pic:nvPicPr>
                                         <pic:blipFill>
-                                          <a:blip r:embed="rId6">
+                                          <a:blip r:embed="rId7">
                                             <a:extLst>
                                               <a:ext uri="{28A0092B-C50C-407E-A947-70E740481C1C}">
                                                 <a14:useLocalDpi xmlns:a14="http://schemas.microsoft.com/office/drawing/2010/main" val="0"/>
@@ -5075,7 +5377,7 @@
                                     </pic:cNvPicPr>
                                   </pic:nvPicPr>
                                   <pic:blipFill>
-                                    <a:blip r:embed="rId7">
+                                    <a:blip r:embed="rId8">
                                       <a:extLst>
                                         <a:ext uri="{28A0092B-C50C-407E-A947-70E740481C1C}">
                                           <a14:useLocalDpi xmlns:a14="http://schemas.microsoft.com/office/drawing/2010/main" val="0"/>
@@ -5131,7 +5433,7 @@
                                     </pic:cNvPicPr>
                                   </pic:nvPicPr>
                                   <pic:blipFill>
-                                    <a:blip r:embed="rId6">
+                                    <a:blip r:embed="rId7">
                                       <a:extLst>
                                         <a:ext uri="{28A0092B-C50C-407E-A947-70E740481C1C}">
                                           <a14:useLocalDpi xmlns:a14="http://schemas.microsoft.com/office/drawing/2010/main" val="0"/>
@@ -5604,7 +5906,7 @@
                                           </pic:cNvPicPr>
                                         </pic:nvPicPr>
                                         <pic:blipFill>
-                                          <a:blip r:embed="rId6">
+                                          <a:blip r:embed="rId7">
                                             <a:extLst>
                                               <a:ext uri="{28A0092B-C50C-407E-A947-70E740481C1C}">
                                                 <a14:useLocalDpi xmlns:a14="http://schemas.microsoft.com/office/drawing/2010/main" val="0"/>
@@ -5709,7 +6011,7 @@
                                     </pic:cNvPicPr>
                                   </pic:nvPicPr>
                                   <pic:blipFill>
-                                    <a:blip r:embed="rId6">
+                                    <a:blip r:embed="rId7">
                                       <a:extLst>
                                         <a:ext uri="{28A0092B-C50C-407E-A947-70E740481C1C}">
                                           <a14:useLocalDpi xmlns:a14="http://schemas.microsoft.com/office/drawing/2010/main" val="0"/>
@@ -6445,7 +6747,7 @@
                                           </pic:cNvPicPr>
                                         </pic:nvPicPr>
                                         <pic:blipFill>
-                                          <a:blip r:embed="rId7">
+                                          <a:blip r:embed="rId8">
                                             <a:extLst>
                                               <a:ext uri="{28A0092B-C50C-407E-A947-70E740481C1C}">
                                                 <a14:useLocalDpi xmlns:a14="http://schemas.microsoft.com/office/drawing/2010/main" val="0"/>
@@ -6501,7 +6803,7 @@
                                           </pic:cNvPicPr>
                                         </pic:nvPicPr>
                                         <pic:blipFill>
-                                          <a:blip r:embed="rId6">
+                                          <a:blip r:embed="rId7">
                                             <a:extLst>
                                               <a:ext uri="{28A0092B-C50C-407E-A947-70E740481C1C}">
                                                 <a14:useLocalDpi xmlns:a14="http://schemas.microsoft.com/office/drawing/2010/main" val="0"/>
@@ -6606,7 +6908,7 @@
                                     </pic:cNvPicPr>
                                   </pic:nvPicPr>
                                   <pic:blipFill>
-                                    <a:blip r:embed="rId7">
+                                    <a:blip r:embed="rId8">
                                       <a:extLst>
                                         <a:ext uri="{28A0092B-C50C-407E-A947-70E740481C1C}">
                                           <a14:useLocalDpi xmlns:a14="http://schemas.microsoft.com/office/drawing/2010/main" val="0"/>
@@ -6662,7 +6964,7 @@
                                     </pic:cNvPicPr>
                                   </pic:nvPicPr>
                                   <pic:blipFill>
-                                    <a:blip r:embed="rId6">
+                                    <a:blip r:embed="rId7">
                                       <a:extLst>
                                         <a:ext uri="{28A0092B-C50C-407E-A947-70E740481C1C}">
                                           <a14:useLocalDpi xmlns:a14="http://schemas.microsoft.com/office/drawing/2010/main" val="0"/>
@@ -7241,7 +7543,7 @@
                                           </pic:cNvPicPr>
                                         </pic:nvPicPr>
                                         <pic:blipFill>
-                                          <a:blip r:embed="rId7">
+                                          <a:blip r:embed="rId8">
                                             <a:extLst>
                                               <a:ext uri="{28A0092B-C50C-407E-A947-70E740481C1C}">
                                                 <a14:useLocalDpi xmlns:a14="http://schemas.microsoft.com/office/drawing/2010/main" val="0"/>
@@ -7297,7 +7599,7 @@
                                           </pic:cNvPicPr>
                                         </pic:nvPicPr>
                                         <pic:blipFill>
-                                          <a:blip r:embed="rId6">
+                                          <a:blip r:embed="rId7">
                                             <a:extLst>
                                               <a:ext uri="{28A0092B-C50C-407E-A947-70E740481C1C}">
                                                 <a14:useLocalDpi xmlns:a14="http://schemas.microsoft.com/office/drawing/2010/main" val="0"/>
@@ -7402,7 +7704,7 @@
                                     </pic:cNvPicPr>
                                   </pic:nvPicPr>
                                   <pic:blipFill>
-                                    <a:blip r:embed="rId7">
+                                    <a:blip r:embed="rId8">
                                       <a:extLst>
                                         <a:ext uri="{28A0092B-C50C-407E-A947-70E740481C1C}">
                                           <a14:useLocalDpi xmlns:a14="http://schemas.microsoft.com/office/drawing/2010/main" val="0"/>
@@ -7458,7 +7760,7 @@
                                     </pic:cNvPicPr>
                                   </pic:nvPicPr>
                                   <pic:blipFill>
-                                    <a:blip r:embed="rId6">
+                                    <a:blip r:embed="rId7">
                                       <a:extLst>
                                         <a:ext uri="{28A0092B-C50C-407E-A947-70E740481C1C}">
                                           <a14:useLocalDpi xmlns:a14="http://schemas.microsoft.com/office/drawing/2010/main" val="0"/>
@@ -7912,6 +8214,7 @@
         <w:rPr>
           <w:noProof/>
         </w:rPr>
+        <w:lastRenderedPageBreak/>
         <mc:AlternateContent>
           <mc:Choice Requires="wps">
             <w:drawing>
@@ -8411,7 +8714,6 @@
         <w:spacing w:line="360" w:lineRule="auto"/>
       </w:pPr>
       <w:r>
-        <w:lastRenderedPageBreak/>
         <w:t>Determine and specify the functional dependencies that may exist in your relations.</w:t>
       </w:r>
     </w:p>
@@ -9413,6 +9715,7 @@
                 <w:sz w:val="18"/>
                 <w:szCs w:val="18"/>
               </w:rPr>
+              <w:lastRenderedPageBreak/>
               <w:t>NAME</w:t>
             </w:r>
           </w:p>
@@ -9763,7 +10066,7 @@
         <v:path o:extrusionok="f" gradientshapeok="t" o:connecttype="rect"/>
         <o:lock v:ext="edit" aspectratio="t"/>
       </v:shapetype>
-      <v:shape id="_x0000_i1030" type="#_x0000_t75" style="width:59.1pt;height:7.6pt;visibility:visible;mso-wrap-style:square" o:bullet="t">
+      <v:shape id="_x0000_i1036" type="#_x0000_t75" style="width:58.9pt;height:7.5pt;visibility:visible;mso-wrap-style:square" o:bullet="t">
         <v:imagedata r:id="rId1" o:title=""/>
       </v:shape>
     </w:pict>

</xml_diff>